<commit_message>
Entrega final- laboratorio 6
</commit_message>
<xml_diff>
--- a/Docs/Observaciones-Lab 6.docx
+++ b/Docs/Observaciones-Lab 6.docx
@@ -1,10 +1,10 @@
 
 <file path=word/document.xml><?xml version="1.0" encoding="utf-8"?>
-<w:document xmlns:wpc="http://schemas.microsoft.com/office/word/2010/wordprocessingCanvas" xmlns:cx="http://schemas.microsoft.com/office/drawing/2014/chartex" xmlns:cx1="http://schemas.microsoft.com/office/drawing/2015/9/8/chartex" xmlns:cx2="http://schemas.microsoft.com/office/drawing/2015/10/21/chartex" xmlns:cx3="http://schemas.microsoft.com/office/drawing/2016/5/9/chartex" xmlns:cx4="http://schemas.microsoft.com/office/drawing/2016/5/10/chartex" xmlns:cx5="http://schemas.microsoft.com/office/drawing/2016/5/11/chartex" xmlns:cx6="http://schemas.microsoft.com/office/drawing/2016/5/12/chartex" xmlns:cx7="http://schemas.microsoft.com/office/drawing/2016/5/13/chartex" xmlns:cx8="http://schemas.microsoft.com/office/drawing/2016/5/14/chartex" xmlns:mc="http://schemas.openxmlformats.org/markup-compatibility/2006" xmlns:aink="http://schemas.microsoft.com/office/drawing/2016/ink" xmlns:am3d="http://schemas.microsoft.com/office/drawing/2017/model3d" xmlns:o="urn:schemas-microsoft-com:office:office" xmlns:r="http://schemas.openxmlformats.org/officeDocument/2006/relationships" xmlns:m="http://schemas.openxmlformats.org/officeDocument/2006/math" xmlns:v="urn:schemas-microsoft-com:vml" xmlns:wp14="http://schemas.microsoft.com/office/word/2010/wordprocessingDrawing" xmlns:wp="http://schemas.openxmlformats.org/drawingml/2006/wordprocessingDrawing" xmlns:w10="urn:schemas-microsoft-com:office:word" xmlns:w="http://schemas.openxmlformats.org/wordprocessingml/2006/main" xmlns:w14="http://schemas.microsoft.com/office/word/2010/wordml" xmlns:w15="http://schemas.microsoft.com/office/word/2012/wordml" xmlns:w16cex="http://schemas.microsoft.com/office/word/2018/wordml/cex" xmlns:w16cid="http://schemas.microsoft.com/office/word/2016/wordml/cid" xmlns:w16="http://schemas.microsoft.com/office/word/2018/wordml" xmlns:w16se="http://schemas.microsoft.com/office/word/2015/wordml/symex" xmlns:wpg="http://schemas.microsoft.com/office/word/2010/wordprocessingGroup" xmlns:wpi="http://schemas.microsoft.com/office/word/2010/wordprocessingInk" xmlns:wne="http://schemas.microsoft.com/office/word/2006/wordml" xmlns:wps="http://schemas.microsoft.com/office/word/2010/wordprocessingShape" mc:Ignorable="w14 w15 w16se w16cid w16 w16cex wp14">
+<w:document xmlns:wpc="http://schemas.microsoft.com/office/word/2010/wordprocessingCanvas" xmlns:cx="http://schemas.microsoft.com/office/drawing/2014/chartex" xmlns:mc="http://schemas.openxmlformats.org/markup-compatibility/2006" xmlns:o="urn:schemas-microsoft-com:office:office" xmlns:r="http://schemas.openxmlformats.org/officeDocument/2006/relationships" xmlns:m="http://schemas.openxmlformats.org/officeDocument/2006/math" xmlns:v="urn:schemas-microsoft-com:vml" xmlns:wp14="http://schemas.microsoft.com/office/word/2010/wordprocessingDrawing" xmlns:wp="http://schemas.openxmlformats.org/drawingml/2006/wordprocessingDrawing" xmlns:w10="urn:schemas-microsoft-com:office:word" xmlns:w="http://schemas.openxmlformats.org/wordprocessingml/2006/main" xmlns:w14="http://schemas.microsoft.com/office/word/2010/wordml" xmlns:w15="http://schemas.microsoft.com/office/word/2012/wordml" xmlns:w16se="http://schemas.microsoft.com/office/word/2015/wordml/symex" xmlns:wpg="http://schemas.microsoft.com/office/word/2010/wordprocessingGroup" xmlns:wpi="http://schemas.microsoft.com/office/word/2010/wordprocessingInk" xmlns:wne="http://schemas.microsoft.com/office/word/2006/wordml" xmlns:wps="http://schemas.microsoft.com/office/word/2010/wordprocessingShape" mc:Ignorable="w14 w15 w16se wp14">
   <w:body>
     <w:p>
       <w:pPr>
-        <w:pStyle w:val="Title"/>
+        <w:pStyle w:val="Ttulo"/>
         <w:jc w:val="center"/>
         <w:rPr>
           <w:lang w:val="es-419"/>
@@ -41,13 +41,19 @@
         <w:rPr>
           <w:lang w:val="es-419"/>
         </w:rPr>
+        <w:t>: José Vicente Vargas Panesso</w:t>
+      </w:r>
+      <w:r>
+        <w:rPr>
+          <w:lang w:val="es-419"/>
+        </w:rPr>
         <w:t xml:space="preserve"> </w:t>
       </w:r>
       <w:r>
         <w:rPr>
           <w:lang w:val="es-419"/>
         </w:rPr>
-        <w:t>Cod XXXX</w:t>
+        <w:t xml:space="preserve">Cod 201815601 </w:t>
       </w:r>
     </w:p>
     <w:p>
@@ -68,7 +74,13 @@
         <w:rPr>
           <w:lang w:val="es-419"/>
         </w:rPr>
-        <w:t>2 Cod XXXX</w:t>
+        <w:t>2</w:t>
+      </w:r>
+      <w:r>
+        <w:rPr>
+          <w:lang w:val="es-419"/>
+        </w:rPr>
+        <w:t xml:space="preserve"> Daniel Reales Cod 201822265</w:t>
       </w:r>
     </w:p>
     <w:p>
@@ -82,7 +94,7 @@
     </w:p>
     <w:p>
       <w:pPr>
-        <w:pStyle w:val="ListParagraph"/>
+        <w:pStyle w:val="Prrafodelista"/>
         <w:numPr>
           <w:ilvl w:val="0"/>
           <w:numId w:val="1"/>
@@ -104,7 +116,58 @@
     </w:p>
     <w:p>
       <w:pPr>
-        <w:pStyle w:val="ListParagraph"/>
+        <w:pStyle w:val="Prrafodelista"/>
+        <w:spacing w:after="0"/>
+        <w:ind w:left="360"/>
+        <w:jc w:val="both"/>
+        <w:rPr>
+          <w:rFonts w:ascii="Dax-Regular" w:hAnsi="Dax-Regular"/>
+          <w:lang w:val="es-419"/>
+        </w:rPr>
+      </w:pPr>
+      <w:r>
+        <w:rPr>
+          <w:rFonts w:ascii="Dax-Regular" w:hAnsi="Dax-Regular"/>
+          <w:lang w:val="es-419"/>
+        </w:rPr>
+        <w:t xml:space="preserve">Se planea usar la estructura </w:t>
+      </w:r>
+      <w:proofErr w:type="spellStart"/>
+      <w:r>
+        <w:rPr>
+          <w:rFonts w:ascii="Dax-Regular" w:hAnsi="Dax-Regular"/>
+          <w:lang w:val="es-419"/>
+        </w:rPr>
+        <w:t>Separate</w:t>
+      </w:r>
+      <w:proofErr w:type="spellEnd"/>
+      <w:r>
+        <w:rPr>
+          <w:rFonts w:ascii="Dax-Regular" w:hAnsi="Dax-Regular"/>
+          <w:lang w:val="es-419"/>
+        </w:rPr>
+        <w:t xml:space="preserve"> </w:t>
+      </w:r>
+      <w:proofErr w:type="spellStart"/>
+      <w:r>
+        <w:rPr>
+          <w:rFonts w:ascii="Dax-Regular" w:hAnsi="Dax-Regular"/>
+          <w:lang w:val="es-419"/>
+        </w:rPr>
+        <w:t>Chaining</w:t>
+      </w:r>
+      <w:proofErr w:type="spellEnd"/>
+      <w:r>
+        <w:rPr>
+          <w:rFonts w:ascii="Dax-Regular" w:hAnsi="Dax-Regular"/>
+          <w:lang w:val="es-419"/>
+        </w:rPr>
+        <w:t>, la cual maneja las colisiones creando una lista con los elementos que se quieren guardar en la posición del arreglo.</w:t>
+      </w:r>
+    </w:p>
+    <w:p>
+      <w:pPr>
+        <w:pStyle w:val="Prrafodelista"/>
         <w:numPr>
           <w:ilvl w:val="0"/>
           <w:numId w:val="1"/>
@@ -126,7 +189,28 @@
     </w:p>
     <w:p>
       <w:pPr>
-        <w:pStyle w:val="ListParagraph"/>
+        <w:pStyle w:val="Prrafodelista"/>
+        <w:spacing w:after="0"/>
+        <w:ind w:left="360"/>
+        <w:jc w:val="both"/>
+        <w:rPr>
+          <w:rFonts w:ascii="Dax-Regular" w:hAnsi="Dax-Regular"/>
+          <w:lang w:val="es-419"/>
+        </w:rPr>
+      </w:pPr>
+      <w:r>
+        <w:rPr>
+          <w:rFonts w:ascii="Dax-Regular" w:hAnsi="Dax-Regular"/>
+          <w:lang w:val="es-419"/>
+        </w:rPr>
+        <w:t>800</w:t>
+      </w:r>
+      <w:bookmarkStart w:id="0" w:name="_GoBack"/>
+      <w:bookmarkEnd w:id="0"/>
+    </w:p>
+    <w:p>
+      <w:pPr>
+        <w:pStyle w:val="Prrafodelista"/>
         <w:numPr>
           <w:ilvl w:val="0"/>
           <w:numId w:val="1"/>
@@ -148,7 +232,26 @@
     </w:p>
     <w:p>
       <w:pPr>
-        <w:pStyle w:val="ListParagraph"/>
+        <w:pStyle w:val="Prrafodelista"/>
+        <w:spacing w:after="0"/>
+        <w:ind w:left="360"/>
+        <w:jc w:val="both"/>
+        <w:rPr>
+          <w:rFonts w:ascii="Dax-Regular" w:hAnsi="Dax-Regular"/>
+          <w:lang w:val="es-419"/>
+        </w:rPr>
+      </w:pPr>
+      <w:r>
+        <w:rPr>
+          <w:rFonts w:ascii="Dax-Regular" w:hAnsi="Dax-Regular"/>
+          <w:lang w:val="es-419"/>
+        </w:rPr>
+        <w:t>4.0</w:t>
+      </w:r>
+    </w:p>
+    <w:p>
+      <w:pPr>
+        <w:pStyle w:val="Prrafodelista"/>
         <w:numPr>
           <w:ilvl w:val="0"/>
           <w:numId w:val="1"/>
@@ -165,28 +268,31 @@
           <w:rFonts w:ascii="Dax-Regular" w:hAnsi="Dax-Regular"/>
           <w:lang w:val="es-419"/>
         </w:rPr>
-        <w:t xml:space="preserve">¿Con cuántos elementos serán necesarios agregar para hacer </w:t>
-      </w:r>
-      <w:proofErr w:type="spellStart"/>
-      <w:r>
-        <w:rPr>
-          <w:rFonts w:ascii="Dax-Regular" w:hAnsi="Dax-Regular"/>
-          <w:lang w:val="es-419"/>
-        </w:rPr>
-        <w:t>re-hash</w:t>
-      </w:r>
-      <w:proofErr w:type="spellEnd"/>
-      <w:r>
-        <w:rPr>
-          <w:rFonts w:ascii="Dax-Regular" w:hAnsi="Dax-Regular"/>
-          <w:lang w:val="es-419"/>
-        </w:rPr>
-        <w:t xml:space="preserve"> de la tabla?</w:t>
-      </w:r>
-    </w:p>
-    <w:p>
-      <w:pPr>
-        <w:pStyle w:val="ListParagraph"/>
+        <w:t>¿Con cuántos elementos serán necesarios agregar para hacer re-hash de la tabla?</w:t>
+      </w:r>
+    </w:p>
+    <w:p>
+      <w:pPr>
+        <w:pStyle w:val="Prrafodelista"/>
+        <w:spacing w:after="0"/>
+        <w:ind w:left="360"/>
+        <w:jc w:val="both"/>
+        <w:rPr>
+          <w:rFonts w:ascii="Dax-Regular" w:hAnsi="Dax-Regular"/>
+          <w:lang w:val="es-419"/>
+        </w:rPr>
+      </w:pPr>
+      <w:r>
+        <w:rPr>
+          <w:rFonts w:ascii="Dax-Regular" w:hAnsi="Dax-Regular"/>
+          <w:lang w:val="es-419"/>
+        </w:rPr>
+        <w:t>801</w:t>
+      </w:r>
+    </w:p>
+    <w:p>
+      <w:pPr>
+        <w:pStyle w:val="Prrafodelista"/>
         <w:numPr>
           <w:ilvl w:val="0"/>
           <w:numId w:val="1"/>
@@ -235,7 +341,97 @@
     </w:p>
     <w:p>
       <w:pPr>
-        <w:pStyle w:val="ListParagraph"/>
+        <w:pStyle w:val="Prrafodelista"/>
+        <w:spacing w:after="0"/>
+        <w:ind w:left="360"/>
+        <w:jc w:val="both"/>
+        <w:rPr>
+          <w:rFonts w:ascii="Dax-Regular" w:hAnsi="Dax-Regular"/>
+          <w:lang w:val="es-US"/>
+        </w:rPr>
+      </w:pPr>
+      <w:r>
+        <w:rPr>
+          <w:rFonts w:ascii="Dax-Regular" w:hAnsi="Dax-Regular"/>
+          <w:lang w:val="es-419"/>
+        </w:rPr>
+        <w:t>Agrega un elemento (llave-valor) al hash pasado como primer parámetro, en este caso “</w:t>
+      </w:r>
+      <w:proofErr w:type="spellStart"/>
+      <w:r>
+        <w:rPr>
+          <w:rFonts w:ascii="Dax-Regular" w:hAnsi="Dax-Regular"/>
+          <w:lang w:val="es-419"/>
+        </w:rPr>
+        <w:t>catalog</w:t>
+      </w:r>
+      <w:proofErr w:type="spellEnd"/>
+      <w:r>
+        <w:rPr>
+          <w:rFonts w:ascii="Dax-Regular" w:hAnsi="Dax-Regular"/>
+          <w:lang w:val="es-419"/>
+        </w:rPr>
+        <w:t>[“</w:t>
+      </w:r>
+      <w:proofErr w:type="spellStart"/>
+      <w:r>
+        <w:rPr>
+          <w:rFonts w:ascii="Dax-Regular" w:hAnsi="Dax-Regular"/>
+          <w:lang w:val="es-419"/>
+        </w:rPr>
+        <w:t>bookIds</w:t>
+      </w:r>
+      <w:proofErr w:type="spellEnd"/>
+      <w:r>
+        <w:rPr>
+          <w:rFonts w:ascii="Dax-Regular" w:hAnsi="Dax-Regular"/>
+          <w:lang w:val="es-419"/>
+        </w:rPr>
+        <w:t>”]”, con la llave pasada como segundo parámetro, en este caso “</w:t>
+      </w:r>
+      <w:proofErr w:type="spellStart"/>
+      <w:r>
+        <w:rPr>
+          <w:rFonts w:ascii="Dax-Regular" w:hAnsi="Dax-Regular"/>
+          <w:lang w:val="es-419"/>
+        </w:rPr>
+        <w:t>book</w:t>
+      </w:r>
+      <w:proofErr w:type="spellEnd"/>
+      <w:r>
+        <w:rPr>
+          <w:rFonts w:ascii="Dax-Regular" w:hAnsi="Dax-Regular"/>
+          <w:lang w:val="es-419"/>
+        </w:rPr>
+        <w:t>['</w:t>
+      </w:r>
+      <w:proofErr w:type="spellStart"/>
+      <w:r>
+        <w:rPr>
+          <w:rFonts w:ascii="Dax-Regular" w:hAnsi="Dax-Regular"/>
+          <w:lang w:val="es-419"/>
+        </w:rPr>
+        <w:t>goodreads_book_id</w:t>
+      </w:r>
+      <w:proofErr w:type="spellEnd"/>
+      <w:r>
+        <w:rPr>
+          <w:rFonts w:ascii="Dax-Regular" w:hAnsi="Dax-Regular"/>
+          <w:lang w:val="es-419"/>
+        </w:rPr>
+        <w:t>']</w:t>
+      </w:r>
+      <w:r>
+        <w:rPr>
+          <w:rFonts w:ascii="Dax-Regular" w:hAnsi="Dax-Regular"/>
+          <w:lang w:val="es-419"/>
+        </w:rPr>
+        <w:t xml:space="preserve">” y con el valor asociado del libro pedido. </w:t>
+      </w:r>
+    </w:p>
+    <w:p>
+      <w:pPr>
+        <w:pStyle w:val="Prrafodelista"/>
         <w:numPr>
           <w:ilvl w:val="0"/>
           <w:numId w:val="1"/>
@@ -320,7 +516,26 @@
     </w:p>
     <w:p>
       <w:pPr>
-        <w:pStyle w:val="ListParagraph"/>
+        <w:pStyle w:val="Prrafodelista"/>
+        <w:spacing w:after="0"/>
+        <w:ind w:left="360"/>
+        <w:jc w:val="both"/>
+        <w:rPr>
+          <w:rFonts w:ascii="Dax-Regular" w:hAnsi="Dax-Regular"/>
+          <w:lang w:val="es-419"/>
+        </w:rPr>
+      </w:pPr>
+      <w:r>
+        <w:rPr>
+          <w:rFonts w:ascii="Dax-Regular" w:hAnsi="Dax-Regular"/>
+          <w:lang w:val="es-ES"/>
+        </w:rPr>
+        <w:t>Es la llave del hash a la cual se le asocia el libro encontrado, en este caso la llave es el id del libro.</w:t>
+      </w:r>
+    </w:p>
+    <w:p>
+      <w:pPr>
+        <w:pStyle w:val="Prrafodelista"/>
         <w:numPr>
           <w:ilvl w:val="0"/>
           <w:numId w:val="1"/>
@@ -385,7 +600,42 @@
     </w:p>
     <w:p>
       <w:pPr>
-        <w:pStyle w:val="ListParagraph"/>
+        <w:pStyle w:val="Prrafodelista"/>
+        <w:spacing w:after="0"/>
+        <w:ind w:left="360"/>
+        <w:jc w:val="both"/>
+        <w:rPr>
+          <w:rFonts w:ascii="Dax-Regular" w:hAnsi="Dax-Regular"/>
+          <w:lang w:val="es-419"/>
+        </w:rPr>
+      </w:pPr>
+      <w:r>
+        <w:rPr>
+          <w:rFonts w:ascii="Dax-Regular" w:hAnsi="Dax-Regular"/>
+          <w:lang w:val="es-ES"/>
+        </w:rPr>
+        <w:t>“</w:t>
+      </w:r>
+      <w:proofErr w:type="spellStart"/>
+      <w:r>
+        <w:rPr>
+          <w:rFonts w:ascii="Dax-Regular" w:hAnsi="Dax-Regular"/>
+          <w:lang w:val="es-ES"/>
+        </w:rPr>
+        <w:t>book</w:t>
+      </w:r>
+      <w:proofErr w:type="spellEnd"/>
+      <w:r>
+        <w:rPr>
+          <w:rFonts w:ascii="Dax-Regular" w:hAnsi="Dax-Regular"/>
+          <w:lang w:val="es-ES"/>
+        </w:rPr>
+        <w:t>” es el valor que se va a guardar en el hash asociado a la llave Id especificada antes.</w:t>
+      </w:r>
+    </w:p>
+    <w:p>
+      <w:pPr>
+        <w:pStyle w:val="Prrafodelista"/>
         <w:numPr>
           <w:ilvl w:val="0"/>
           <w:numId w:val="1"/>
@@ -414,6 +664,7 @@
         <w:t>“</w:t>
       </w:r>
       <w:proofErr w:type="spellStart"/>
+      <w:proofErr w:type="gramStart"/>
       <w:r>
         <w:rPr>
           <w:rFonts w:ascii="Dax-Regular" w:hAnsi="Dax-Regular"/>
@@ -431,7 +682,17 @@
           <w:bCs/>
           <w:lang w:val="es-419"/>
         </w:rPr>
-        <w:t>(…)”</w:t>
+        <w:t>(</w:t>
+      </w:r>
+      <w:proofErr w:type="gramEnd"/>
+      <w:r>
+        <w:rPr>
+          <w:rFonts w:ascii="Dax-Regular" w:hAnsi="Dax-Regular"/>
+          <w:b/>
+          <w:bCs/>
+          <w:lang w:val="es-419"/>
+        </w:rPr>
+        <w:t>…)”</w:t>
       </w:r>
       <w:r>
         <w:rPr>
@@ -443,7 +704,26 @@
     </w:p>
     <w:p>
       <w:pPr>
-        <w:pStyle w:val="ListParagraph"/>
+        <w:pStyle w:val="Prrafodelista"/>
+        <w:spacing w:after="0"/>
+        <w:ind w:left="360"/>
+        <w:jc w:val="both"/>
+        <w:rPr>
+          <w:rFonts w:ascii="Dax-Regular" w:hAnsi="Dax-Regular"/>
+          <w:lang w:val="es-419"/>
+        </w:rPr>
+      </w:pPr>
+      <w:r>
+        <w:rPr>
+          <w:rFonts w:ascii="Dax-Regular" w:hAnsi="Dax-Regular"/>
+          <w:lang w:val="es-419"/>
+        </w:rPr>
+        <w:t>Retorna la pareja lave-valor cuya llave es igual al segundo parámetro de la función.</w:t>
+      </w:r>
+    </w:p>
+    <w:p>
+      <w:pPr>
+        <w:pStyle w:val="Prrafodelista"/>
         <w:numPr>
           <w:ilvl w:val="0"/>
           <w:numId w:val="1"/>
@@ -521,7 +801,42 @@
     </w:p>
     <w:p>
       <w:pPr>
-        <w:pStyle w:val="ListParagraph"/>
+        <w:pStyle w:val="Prrafodelista"/>
+        <w:spacing w:after="0"/>
+        <w:ind w:left="360"/>
+        <w:jc w:val="both"/>
+        <w:rPr>
+          <w:rFonts w:ascii="Dax-Regular" w:hAnsi="Dax-Regular"/>
+          <w:lang w:val="es-419"/>
+        </w:rPr>
+      </w:pPr>
+      <w:r>
+        <w:rPr>
+          <w:rFonts w:ascii="Dax-Regular" w:hAnsi="Dax-Regular"/>
+          <w:lang w:val="es-ES"/>
+        </w:rPr>
+        <w:t xml:space="preserve">Esta variable es la llave de la cual se </w:t>
+      </w:r>
+      <w:proofErr w:type="spellStart"/>
+      <w:r>
+        <w:rPr>
+          <w:rFonts w:ascii="Dax-Regular" w:hAnsi="Dax-Regular"/>
+          <w:lang w:val="es-ES"/>
+        </w:rPr>
+        <w:t>esta</w:t>
+      </w:r>
+      <w:proofErr w:type="spellEnd"/>
+      <w:r>
+        <w:rPr>
+          <w:rFonts w:ascii="Dax-Regular" w:hAnsi="Dax-Regular"/>
+          <w:lang w:val="es-ES"/>
+        </w:rPr>
+        <w:t xml:space="preserve"> buscando información dentro de la tabla de hash.</w:t>
+      </w:r>
+    </w:p>
+    <w:p>
+      <w:pPr>
+        <w:pStyle w:val="Prrafodelista"/>
         <w:numPr>
           <w:ilvl w:val="0"/>
           <w:numId w:val="1"/>
@@ -533,7 +848,6 @@
           <w:lang w:val="es-419"/>
         </w:rPr>
       </w:pPr>
-      <w:proofErr w:type="gramStart"/>
       <w:r>
         <w:rPr>
           <w:rFonts w:ascii="Dax-Regular" w:hAnsi="Dax-Regular"/>
@@ -551,6 +865,7 @@
         <w:t>“</w:t>
       </w:r>
       <w:proofErr w:type="spellStart"/>
+      <w:proofErr w:type="gramStart"/>
       <w:r>
         <w:rPr>
           <w:rFonts w:ascii="Dax-Regular" w:hAnsi="Dax-Regular"/>
@@ -558,8 +873,9 @@
           <w:bCs/>
           <w:lang w:val="es-ES"/>
         </w:rPr>
-        <w:t>me.</w:t>
-      </w:r>
+        <w:t>me.getValue</w:t>
+      </w:r>
+      <w:proofErr w:type="spellEnd"/>
       <w:proofErr w:type="gramEnd"/>
       <w:r>
         <w:rPr>
@@ -568,16 +884,6 @@
           <w:bCs/>
           <w:lang w:val="es-ES"/>
         </w:rPr>
-        <w:t>getValue</w:t>
-      </w:r>
-      <w:proofErr w:type="spellEnd"/>
-      <w:r>
-        <w:rPr>
-          <w:rFonts w:ascii="Dax-Regular" w:hAnsi="Dax-Regular"/>
-          <w:b/>
-          <w:bCs/>
-          <w:lang w:val="es-ES"/>
-        </w:rPr>
         <w:t>(…)”</w:t>
       </w:r>
       <w:r>
@@ -586,6 +892,32 @@
           <w:lang w:val="es-ES"/>
         </w:rPr>
         <w:t>?</w:t>
+      </w:r>
+    </w:p>
+    <w:p>
+      <w:pPr>
+        <w:pStyle w:val="Prrafodelista"/>
+        <w:spacing w:after="0"/>
+        <w:ind w:left="360"/>
+        <w:jc w:val="both"/>
+        <w:rPr>
+          <w:rFonts w:ascii="Dax-Regular" w:hAnsi="Dax-Regular"/>
+          <w:lang w:val="es-419"/>
+        </w:rPr>
+      </w:pPr>
+      <w:r>
+        <w:rPr>
+          <w:rFonts w:ascii="Dax-Regular" w:hAnsi="Dax-Regular"/>
+          <w:lang w:val="es-ES"/>
+        </w:rPr>
+        <w:t>Retorna el valor asociado a un</w:t>
+      </w:r>
+      <w:r>
+        <w:rPr>
+          <w:rFonts w:ascii="Dax-Regular" w:hAnsi="Dax-Regular"/>
+          <w:lang w:val="es-ES"/>
+        </w:rPr>
+        <w:t xml:space="preserve">a pareja llave-valor. </w:t>
       </w:r>
     </w:p>
     <w:p>
@@ -606,7 +938,7 @@
 </file>
 
 <file path=word/numbering.xml><?xml version="1.0" encoding="utf-8"?>
-<w:numbering xmlns:wpc="http://schemas.microsoft.com/office/word/2010/wordprocessingCanvas" xmlns:cx="http://schemas.microsoft.com/office/drawing/2014/chartex" xmlns:cx1="http://schemas.microsoft.com/office/drawing/2015/9/8/chartex" xmlns:cx2="http://schemas.microsoft.com/office/drawing/2015/10/21/chartex" xmlns:cx3="http://schemas.microsoft.com/office/drawing/2016/5/9/chartex" xmlns:cx4="http://schemas.microsoft.com/office/drawing/2016/5/10/chartex" xmlns:cx5="http://schemas.microsoft.com/office/drawing/2016/5/11/chartex" xmlns:cx6="http://schemas.microsoft.com/office/drawing/2016/5/12/chartex" xmlns:cx7="http://schemas.microsoft.com/office/drawing/2016/5/13/chartex" xmlns:cx8="http://schemas.microsoft.com/office/drawing/2016/5/14/chartex" xmlns:mc="http://schemas.openxmlformats.org/markup-compatibility/2006" xmlns:aink="http://schemas.microsoft.com/office/drawing/2016/ink" xmlns:am3d="http://schemas.microsoft.com/office/drawing/2017/model3d" xmlns:o="urn:schemas-microsoft-com:office:office" xmlns:r="http://schemas.openxmlformats.org/officeDocument/2006/relationships" xmlns:m="http://schemas.openxmlformats.org/officeDocument/2006/math" xmlns:v="urn:schemas-microsoft-com:vml" xmlns:wp14="http://schemas.microsoft.com/office/word/2010/wordprocessingDrawing" xmlns:wp="http://schemas.openxmlformats.org/drawingml/2006/wordprocessingDrawing" xmlns:w10="urn:schemas-microsoft-com:office:word" xmlns:w="http://schemas.openxmlformats.org/wordprocessingml/2006/main" xmlns:w14="http://schemas.microsoft.com/office/word/2010/wordml" xmlns:w15="http://schemas.microsoft.com/office/word/2012/wordml" xmlns:w16cex="http://schemas.microsoft.com/office/word/2018/wordml/cex" xmlns:w16cid="http://schemas.microsoft.com/office/word/2016/wordml/cid" xmlns:w16="http://schemas.microsoft.com/office/word/2018/wordml" xmlns:w16se="http://schemas.microsoft.com/office/word/2015/wordml/symex" xmlns:wpg="http://schemas.microsoft.com/office/word/2010/wordprocessingGroup" xmlns:wpi="http://schemas.microsoft.com/office/word/2010/wordprocessingInk" xmlns:wne="http://schemas.microsoft.com/office/word/2006/wordml" xmlns:wps="http://schemas.microsoft.com/office/word/2010/wordprocessingShape" mc:Ignorable="w14 w15 w16se w16cid w16 w16cex wp14">
+<w:numbering xmlns:wpc="http://schemas.microsoft.com/office/word/2010/wordprocessingCanvas" xmlns:cx="http://schemas.microsoft.com/office/drawing/2014/chartex" xmlns:mc="http://schemas.openxmlformats.org/markup-compatibility/2006" xmlns:o="urn:schemas-microsoft-com:office:office" xmlns:r="http://schemas.openxmlformats.org/officeDocument/2006/relationships" xmlns:m="http://schemas.openxmlformats.org/officeDocument/2006/math" xmlns:v="urn:schemas-microsoft-com:vml" xmlns:wp14="http://schemas.microsoft.com/office/word/2010/wordprocessingDrawing" xmlns:wp="http://schemas.openxmlformats.org/drawingml/2006/wordprocessingDrawing" xmlns:w10="urn:schemas-microsoft-com:office:word" xmlns:w="http://schemas.openxmlformats.org/wordprocessingml/2006/main" xmlns:w14="http://schemas.microsoft.com/office/word/2010/wordml" xmlns:w15="http://schemas.microsoft.com/office/word/2012/wordml" xmlns:w16se="http://schemas.microsoft.com/office/word/2015/wordml/symex" xmlns:wpg="http://schemas.microsoft.com/office/word/2010/wordprocessingGroup" xmlns:wpi="http://schemas.microsoft.com/office/word/2010/wordprocessingInk" xmlns:wne="http://schemas.microsoft.com/office/word/2006/wordml" xmlns:wps="http://schemas.microsoft.com/office/word/2010/wordprocessingShape" mc:Ignorable="w14 w15 w16se wp14">
   <w:abstractNum w:abstractNumId="0" w15:restartNumberingAfterBreak="0">
     <w:nsid w:val="446D4DDB"/>
     <w:multiLevelType w:val="multilevel"/>
@@ -727,7 +1059,7 @@
 </file>
 
 <file path=word/styles.xml><?xml version="1.0" encoding="utf-8"?>
-<w:styles xmlns:mc="http://schemas.openxmlformats.org/markup-compatibility/2006" xmlns:r="http://schemas.openxmlformats.org/officeDocument/2006/relationships" xmlns:w="http://schemas.openxmlformats.org/wordprocessingml/2006/main" xmlns:w14="http://schemas.microsoft.com/office/word/2010/wordml" xmlns:w15="http://schemas.microsoft.com/office/word/2012/wordml" xmlns:w16cex="http://schemas.microsoft.com/office/word/2018/wordml/cex" xmlns:w16cid="http://schemas.microsoft.com/office/word/2016/wordml/cid" xmlns:w16="http://schemas.microsoft.com/office/word/2018/wordml" xmlns:w16se="http://schemas.microsoft.com/office/word/2015/wordml/symex" mc:Ignorable="w14 w15 w16se w16cid w16 w16cex">
+<w:styles xmlns:mc="http://schemas.openxmlformats.org/markup-compatibility/2006" xmlns:r="http://schemas.openxmlformats.org/officeDocument/2006/relationships" xmlns:w="http://schemas.openxmlformats.org/wordprocessingml/2006/main" xmlns:w14="http://schemas.microsoft.com/office/word/2010/wordml" xmlns:w15="http://schemas.microsoft.com/office/word/2012/wordml" xmlns:w16se="http://schemas.microsoft.com/office/word/2015/wordml/symex" mc:Ignorable="w14 w15 w16se">
   <w:docDefaults>
     <w:rPrDefault>
       <w:rPr>
@@ -743,7 +1075,7 @@
       </w:pPr>
     </w:pPrDefault>
   </w:docDefaults>
-  <w:latentStyles w:defLockedState="0" w:defUIPriority="99" w:defSemiHidden="0" w:defUnhideWhenUsed="0" w:defQFormat="0" w:count="376">
+  <w:latentStyles w:defLockedState="0" w:defUIPriority="99" w:defSemiHidden="0" w:defUnhideWhenUsed="0" w:defQFormat="0" w:count="371">
     <w:lsdException w:name="Normal" w:uiPriority="0" w:qFormat="1"/>
     <w:lsdException w:name="heading 1" w:uiPriority="9" w:qFormat="1"/>
     <w:lsdException w:name="heading 2" w:semiHidden="1" w:uiPriority="9" w:unhideWhenUsed="1" w:qFormat="1"/>
@@ -1115,11 +1447,6 @@
     <w:lsdException w:name="List Table 5 Dark Accent 6" w:uiPriority="50"/>
     <w:lsdException w:name="List Table 6 Colorful Accent 6" w:uiPriority="51"/>
     <w:lsdException w:name="List Table 7 Colorful Accent 6" w:uiPriority="52"/>
-    <w:lsdException w:name="Mention" w:semiHidden="1" w:unhideWhenUsed="1"/>
-    <w:lsdException w:name="Smart Hyperlink" w:semiHidden="1" w:unhideWhenUsed="1"/>
-    <w:lsdException w:name="Hashtag" w:semiHidden="1" w:unhideWhenUsed="1"/>
-    <w:lsdException w:name="Unresolved Mention" w:semiHidden="1" w:unhideWhenUsed="1"/>
-    <w:lsdException w:name="Smart Link" w:semiHidden="1" w:unhideWhenUsed="1"/>
   </w:latentStyles>
   <w:style w:type="paragraph" w:default="1" w:styleId="Normal">
     <w:name w:val="Normal"/>
@@ -1128,13 +1455,13 @@
       <w:noProof/>
     </w:rPr>
   </w:style>
-  <w:style w:type="character" w:default="1" w:styleId="DefaultParagraphFont">
+  <w:style w:type="character" w:default="1" w:styleId="Fuentedeprrafopredeter">
     <w:name w:val="Default Paragraph Font"/>
     <w:uiPriority w:val="1"/>
     <w:semiHidden/>
     <w:unhideWhenUsed/>
   </w:style>
-  <w:style w:type="table" w:default="1" w:styleId="TableNormal">
+  <w:style w:type="table" w:default="1" w:styleId="Tablanormal">
     <w:name w:val="Normal Table"/>
     <w:uiPriority w:val="99"/>
     <w:semiHidden/>
@@ -1149,17 +1476,17 @@
       </w:tblCellMar>
     </w:tblPr>
   </w:style>
-  <w:style w:type="numbering" w:default="1" w:styleId="NoList">
+  <w:style w:type="numbering" w:default="1" w:styleId="Sinlista">
     <w:name w:val="No List"/>
     <w:uiPriority w:val="99"/>
     <w:semiHidden/>
     <w:unhideWhenUsed/>
   </w:style>
-  <w:style w:type="paragraph" w:styleId="Title">
+  <w:style w:type="paragraph" w:styleId="Ttulo">
     <w:name w:val="Title"/>
     <w:basedOn w:val="Normal"/>
     <w:next w:val="Normal"/>
-    <w:link w:val="TitleChar"/>
+    <w:link w:val="TtuloCar"/>
     <w:uiPriority w:val="10"/>
     <w:qFormat/>
     <w:rsid w:val="00BA3B38"/>
@@ -1175,10 +1502,10 @@
       <w:szCs w:val="56"/>
     </w:rPr>
   </w:style>
-  <w:style w:type="character" w:customStyle="1" w:styleId="TitleChar">
-    <w:name w:val="Title Char"/>
-    <w:basedOn w:val="DefaultParagraphFont"/>
-    <w:link w:val="Title"/>
+  <w:style w:type="character" w:customStyle="1" w:styleId="TtuloCar">
+    <w:name w:val="Título Car"/>
+    <w:basedOn w:val="Fuentedeprrafopredeter"/>
+    <w:link w:val="Ttulo"/>
     <w:uiPriority w:val="10"/>
     <w:rsid w:val="00BA3B38"/>
     <w:rPr>
@@ -1190,7 +1517,7 @@
       <w:szCs w:val="56"/>
     </w:rPr>
   </w:style>
-  <w:style w:type="paragraph" w:styleId="ListParagraph">
+  <w:style w:type="paragraph" w:styleId="Prrafodelista">
     <w:name w:val="List Paragraph"/>
     <w:basedOn w:val="Normal"/>
     <w:uiPriority w:val="34"/>
@@ -1204,9 +1531,9 @@
       <w:noProof w:val="0"/>
     </w:rPr>
   </w:style>
-  <w:style w:type="character" w:styleId="CommentReference">
+  <w:style w:type="character" w:styleId="Refdecomentario">
     <w:name w:val="annotation reference"/>
-    <w:basedOn w:val="DefaultParagraphFont"/>
+    <w:basedOn w:val="Fuentedeprrafopredeter"/>
     <w:uiPriority w:val="99"/>
     <w:semiHidden/>
     <w:unhideWhenUsed/>
@@ -1216,10 +1543,10 @@
       <w:szCs w:val="16"/>
     </w:rPr>
   </w:style>
-  <w:style w:type="paragraph" w:styleId="CommentText">
+  <w:style w:type="paragraph" w:styleId="Textocomentario">
     <w:name w:val="annotation text"/>
     <w:basedOn w:val="Normal"/>
-    <w:link w:val="CommentTextChar"/>
+    <w:link w:val="TextocomentarioCar"/>
     <w:uiPriority w:val="99"/>
     <w:semiHidden/>
     <w:unhideWhenUsed/>
@@ -1233,10 +1560,10 @@
       <w:szCs w:val="20"/>
     </w:rPr>
   </w:style>
-  <w:style w:type="character" w:customStyle="1" w:styleId="CommentTextChar">
-    <w:name w:val="Comment Text Char"/>
-    <w:basedOn w:val="DefaultParagraphFont"/>
-    <w:link w:val="CommentText"/>
+  <w:style w:type="character" w:customStyle="1" w:styleId="TextocomentarioCar">
+    <w:name w:val="Texto comentario Car"/>
+    <w:basedOn w:val="Fuentedeprrafopredeter"/>
+    <w:link w:val="Textocomentario"/>
     <w:uiPriority w:val="99"/>
     <w:semiHidden/>
     <w:rsid w:val="00A442AC"/>
@@ -1787,5 +2114,20 @@
 </file>
 
 <file path=customXml/itemProps3.xml><?xml version="1.0" encoding="utf-8"?>
-<ds:datastoreItem xmlns:ds="http://schemas.openxmlformats.org/officeDocument/2006/customXml" ds:itemID="{40CE0DC1-42B7-46C6-90BB-2912C538F6FA}"/>
+<ds:datastoreItem xmlns:ds="http://schemas.openxmlformats.org/officeDocument/2006/customXml" ds:itemID="{40CE0DC1-42B7-46C6-90BB-2912C538F6FA}">
+  <ds:schemaRefs>
+    <ds:schemaRef ds:uri="http://schemas.microsoft.com/office/2006/metadata/contentType"/>
+    <ds:schemaRef ds:uri="http://schemas.microsoft.com/office/2006/metadata/properties/metaAttributes"/>
+    <ds:schemaRef ds:uri="http://www.w3.org/2001/XMLSchema"/>
+    <ds:schemaRef ds:uri="http://schemas.microsoft.com/office/2006/metadata/properties"/>
+    <ds:schemaRef ds:uri="164883f8-7691-4ecf-b54a-664c0d0edefe"/>
+    <ds:schemaRef ds:uri="85e30bcc-d76c-4413-8e4d-2dce22fb0743"/>
+    <ds:schemaRef ds:uri="http://schemas.microsoft.com/office/2006/documentManagement/types"/>
+    <ds:schemaRef ds:uri="http://schemas.microsoft.com/office/infopath/2007/PartnerControls"/>
+    <ds:schemaRef ds:uri="http://schemas.openxmlformats.org/package/2006/metadata/core-properties"/>
+    <ds:schemaRef ds:uri="http://purl.org/dc/elements/1.1/"/>
+    <ds:schemaRef ds:uri="http://purl.org/dc/terms/"/>
+    <ds:schemaRef ds:uri="http://schemas.microsoft.com/internal/obd"/>
+  </ds:schemaRefs>
+</ds:datastoreItem>
 </file>
</xml_diff>